<commit_message>
Input AAPD verslagen Perceel
</commit_message>
<xml_diff>
--- a/standaarden-in-ontwikkeling/applicatieprofiel-percelen/Verslag Thematische werkgroep 1 - OSLO-Percelen- 20190405.docx
+++ b/standaarden-in-ontwikkeling/applicatieprofiel-percelen/Verslag Thematische werkgroep 1 - OSLO-Percelen- 20190405.docx
@@ -1659,9 +1659,9 @@
         <w:tblLook w:val="04A0" w:firstRow="1" w:lastRow="0" w:firstColumn="1" w:lastColumn="0" w:noHBand="0" w:noVBand="1"/>
       </w:tblPr>
       <w:tblGrid>
-        <w:gridCol w:w="2452"/>
-        <w:gridCol w:w="5472"/>
-        <w:gridCol w:w="2108"/>
+        <w:gridCol w:w="1580"/>
+        <w:gridCol w:w="7471"/>
+        <w:gridCol w:w="1086"/>
       </w:tblGrid>
       <w:tr>
         <w:trPr>
@@ -1746,12 +1746,6 @@
             <w:r>
               <w:t xml:space="preserve">Een gedeelte van het Belgische grondgebied, geografisch afgebakend en geïdentificeerd door de AAPD op het kadastraal percelenplan, dat overstemt met het grondoppervlak van een of meerdere kadastrale patrimoniale percelen. </w:t>
             </w:r>
-            <w:r>
-              <w:rPr>
-                <w:b/>
-              </w:rPr>
-              <w:t>Nieuwe of gewijzigde percelen worden ingepast in het bestaande percelenplan, hier verliest het perceel zijn (gemeten) nauwkeurigheid.</w:t>
-            </w:r>
           </w:p>
         </w:tc>
         <w:tc>
@@ -1764,7 +1758,7 @@
               <w:cnfStyle w:val="000000100000" w:firstRow="0" w:lastRow="0" w:firstColumn="0" w:lastColumn="0" w:oddVBand="0" w:evenVBand="0" w:oddHBand="1" w:evenHBand="0" w:firstRowFirstColumn="0" w:firstRowLastColumn="0" w:lastRowFirstColumn="0" w:lastRowLastColumn="0"/>
             </w:pPr>
             <w:r>
-              <w:t>Juridisch</w:t>
+              <w:t>Geografische afbakening</w:t>
             </w:r>
           </w:p>
         </w:tc>
@@ -1809,25 +1803,102 @@
               <w:rPr>
                 <w:b/>
               </w:rPr>
-              <w:t xml:space="preserve">De gemeten oppervlakte wordt </w:t>
-            </w:r>
-            <w:r>
-              <w:rPr>
+              <w:t>Elk planperceel heeft een attribuut ‘oppervlakte Patris</w:t>
+            </w:r>
+            <w:r>
+              <w:rPr>
+                <w:rStyle w:val="FootnoteReference"/>
                 <w:b/>
               </w:rPr>
-              <w:t>in de kadastrale legger vermeld</w:t>
+              <w:footnoteReference w:id="1"/>
             </w:r>
             <w:r>
               <w:rPr>
                 <w:b/>
               </w:rPr>
-              <w:t>. Dit gegeven gaat niet door naar het Uniek Percelenplan</w:t>
-            </w:r>
-            <w:r>
-              <w:rPr>
+              <w:t>’ en een ‘type oppervlakte</w:t>
+            </w:r>
+            <w:r>
+              <w:rPr>
+                <w:rStyle w:val="FootnoteReference"/>
                 <w:b/>
               </w:rPr>
-              <w:t>.</w:t>
+              <w:footnoteReference w:id="2"/>
+            </w:r>
+            <w:r>
+              <w:rPr>
+                <w:b/>
+              </w:rPr>
+              <w:t>’. Er zijn 3 types oppervlakten:</w:t>
+            </w:r>
+          </w:p>
+          <w:p>
+            <w:pPr>
+              <w:jc w:val="both"/>
+              <w:cnfStyle w:val="000000000000" w:firstRow="0" w:lastRow="0" w:firstColumn="0" w:lastColumn="0" w:oddVBand="0" w:evenVBand="0" w:oddHBand="0" w:evenHBand="0" w:firstRowFirstColumn="0" w:firstRowLastColumn="0" w:lastRowFirstColumn="0" w:lastRowLastColumn="0"/>
+              <w:rPr>
+                <w:b/>
+              </w:rPr>
+            </w:pPr>
+            <w:r>
+              <w:rPr>
+                <w:b/>
+              </w:rPr>
+              <w:t>1) Titeloppervlakte – TI: Kadastrale oppervlakte van een goed zoals aangegeven op het plan dat toegevoegd is aan de eigendomsakte of op het plan waarvan het plannummer vermeld is in de eigendomsakte.</w:t>
+            </w:r>
+          </w:p>
+          <w:p>
+            <w:pPr>
+              <w:jc w:val="both"/>
+              <w:cnfStyle w:val="000000000000" w:firstRow="0" w:lastRow="0" w:firstColumn="0" w:lastColumn="0" w:oddVBand="0" w:evenVBand="0" w:oddHBand="0" w:evenHBand="0" w:firstRowFirstColumn="0" w:firstRowLastColumn="0" w:lastRowFirstColumn="0" w:lastRowLastColumn="0"/>
+              <w:rPr>
+                <w:b/>
+              </w:rPr>
+            </w:pPr>
+            <w:r>
+              <w:rPr>
+                <w:b/>
+              </w:rPr>
+              <w:t>2) Geverifieerde oppervlakte – VE: de kadastrale oppervlakte die berekend en/of geverifieerd werd op het terrein, op het landmetersplan of aan de hand van andere referentiedocumenten.</w:t>
+            </w:r>
+          </w:p>
+          <w:p>
+            <w:pPr>
+              <w:jc w:val="both"/>
+              <w:cnfStyle w:val="000000000000" w:firstRow="0" w:lastRow="0" w:firstColumn="0" w:lastColumn="0" w:oddVBand="0" w:evenVBand="0" w:oddHBand="0" w:evenHBand="0" w:firstRowFirstColumn="0" w:firstRowLastColumn="0" w:lastRowFirstColumn="0" w:lastRowLastColumn="0"/>
+              <w:rPr>
+                <w:b/>
+              </w:rPr>
+            </w:pPr>
+            <w:r>
+              <w:rPr>
+                <w:b/>
+              </w:rPr>
+              <w:t>3) Geografische oppervlakte – GR: Deze oppervlakte werd in het verleden grafische bepaald. De grafische oppervlakte in de databank is altijd verschillende van de echte grafische (gis-oppervlakte) van het perceel op het kadastraal percelenplan.</w:t>
+            </w:r>
+          </w:p>
+          <w:p>
+            <w:pPr>
+              <w:jc w:val="both"/>
+              <w:cnfStyle w:val="000000000000" w:firstRow="0" w:lastRow="0" w:firstColumn="0" w:lastColumn="0" w:oddVBand="0" w:evenVBand="0" w:oddHBand="0" w:evenHBand="0" w:firstRowFirstColumn="0" w:firstRowLastColumn="0" w:lastRowFirstColumn="0" w:lastRowLastColumn="0"/>
+              <w:rPr>
+                <w:b/>
+              </w:rPr>
+            </w:pPr>
+          </w:p>
+          <w:p>
+            <w:pPr>
+              <w:jc w:val="both"/>
+              <w:cnfStyle w:val="000000000000" w:firstRow="0" w:lastRow="0" w:firstColumn="0" w:lastColumn="0" w:oddVBand="0" w:evenVBand="0" w:oddHBand="0" w:evenHBand="0" w:firstRowFirstColumn="0" w:firstRowLastColumn="0" w:lastRowFirstColumn="0" w:lastRowLastColumn="0"/>
+              <w:rPr>
+                <w:b/>
+              </w:rPr>
+            </w:pPr>
+            <w:r>
+              <w:rPr>
+                <w:b/>
+              </w:rPr>
+              <w:t>In de databank wordt slechts 1 oppervlakte Patris (+type) opgenomen. Dit is bij voorkeur een TI of VE oppervlakte.</w:t>
             </w:r>
           </w:p>
         </w:tc>
@@ -1886,12 +1957,19 @@
               <w:rPr>
                 <w:b/>
               </w:rPr>
-              <w:t>Deze percelen geven de aard weer van percelen. Verschillende soorten gebruikspercelen zijn bvb. Landbouwpercelen, gebruikspercelen op bedrijven-terreinen (*), Vervuilde grond percelen. (*) zoals momenteel gedefinieerd door het Agentschap Innoveren&amp; Ondernemen (VLAIO) : ‘Met gebruikspercelen wordt bedoeld de visueel waarneembare (al dan niet bebouwde) kavel, die uit een deel of meerdere kadastrale percelen kan bestaan. Er worden een aantal karakteristieken verzameld en bijgehouden, zoals: de bebouwing, functie, gebruik en beschikbaarheid’(**)</w:t>
+              <w:t xml:space="preserve">Deze percelen geven de aard weer van percelen. Verschillende soorten gebruikspercelen zijn bvb. Landbouwpercelen, gebruikspercelen op bedrijven-terreinen (*), Vervuilde grond percelen. (*) zoals momenteel gedefinieerd door het Agentschap Innoveren&amp; Ondernemen (VLAIO) : ‘Met gebruikspercelen wordt bedoeld de visueel waarneembare (al dan niet bebouwde) kavel, die uit een deel of meerdere kadastrale percelen kan bestaan. Er worden een aantal karakteristieken verzameld en bijgehouden, </w:t>
             </w:r>
             <w:r>
               <w:rPr>
                 <w:b/>
               </w:rPr>
+              <w:lastRenderedPageBreak/>
+              <w:t>zoals: de bebouwing, functie, gebruik en beschikbaarheid’(**)</w:t>
+            </w:r>
+            <w:r>
+              <w:rPr>
+                <w:b/>
+              </w:rPr>
               <w:t>.</w:t>
             </w:r>
           </w:p>
@@ -1906,6 +1984,7 @@
               <w:cnfStyle w:val="000000100000" w:firstRow="0" w:lastRow="0" w:firstColumn="0" w:lastColumn="0" w:oddVBand="0" w:evenVBand="0" w:oddHBand="1" w:evenHBand="0" w:firstRowFirstColumn="0" w:firstRowLastColumn="0" w:lastRowFirstColumn="0" w:lastRowLastColumn="0"/>
             </w:pPr>
             <w:r>
+              <w:lastRenderedPageBreak/>
               <w:t>Fysiek</w:t>
             </w:r>
           </w:p>
@@ -1966,23 +2045,145 @@
               <w:rPr>
                 <w:b/>
               </w:rPr>
-              <w:t xml:space="preserve"> Goede omschrijving van Prekad op: </w:t>
-            </w:r>
+              <w:t>De prekadastratie bestaat uit twee delen (kan in één aanvraag):</w:t>
+            </w:r>
+          </w:p>
+          <w:p>
+            <w:pPr>
+              <w:jc w:val="both"/>
+              <w:cnfStyle w:val="000000000000" w:firstRow="0" w:lastRow="0" w:firstColumn="0" w:lastColumn="0" w:oddVBand="0" w:evenVBand="0" w:oddHBand="0" w:evenHBand="0" w:firstRowFirstColumn="0" w:firstRowLastColumn="0" w:lastRowFirstColumn="0" w:lastRowLastColumn="0"/>
+              <w:rPr>
+                <w:b/>
+              </w:rPr>
+            </w:pPr>
+            <w:r>
+              <w:rPr>
+                <w:b/>
+              </w:rPr>
+              <w:t>1) Neerlegging van het landmetersplan: Dit plan moet aan een aantal voorwaarden voldoen. Als dat het geval is, wordt het geregistreerd in de databank van de landmetersplannen en krijgt het plan een referentienummer.</w:t>
+            </w:r>
+          </w:p>
+          <w:p>
+            <w:pPr>
+              <w:jc w:val="both"/>
+              <w:cnfStyle w:val="000000000000" w:firstRow="0" w:lastRow="0" w:firstColumn="0" w:lastColumn="0" w:oddVBand="0" w:evenVBand="0" w:oddHBand="0" w:evenHBand="0" w:firstRowFirstColumn="0" w:firstRowLastColumn="0" w:lastRowFirstColumn="0" w:lastRowLastColumn="0"/>
+              <w:rPr>
+                <w:b/>
+              </w:rPr>
+            </w:pPr>
+            <w:r>
+              <w:rPr>
+                <w:b/>
+              </w:rPr>
+              <w:t>2) Aanvraag van de gereserveerde perceelsidentificatie: Voor elk nieuw te creëren perceel vraagt de landmeter (of notaris of …) een gereserveerd perceelnummer aan. Dit perceelnummer wordt ‘gereserveerd’ in de databank. De te creëren percelen en de gereserveerde nummers komen dus nog niet voor op het kadastraal percelenplan.</w:t>
+            </w:r>
+          </w:p>
+          <w:p>
+            <w:pPr>
+              <w:jc w:val="both"/>
+              <w:cnfStyle w:val="000000000000" w:firstRow="0" w:lastRow="0" w:firstColumn="0" w:lastColumn="0" w:oddVBand="0" w:evenVBand="0" w:oddHBand="0" w:evenHBand="0" w:firstRowFirstColumn="0" w:firstRowLastColumn="0" w:lastRowFirstColumn="0" w:lastRowLastColumn="0"/>
+              <w:rPr>
+                <w:b/>
+              </w:rPr>
+            </w:pPr>
+          </w:p>
+          <w:p>
+            <w:pPr>
+              <w:jc w:val="both"/>
+              <w:cnfStyle w:val="000000000000" w:firstRow="0" w:lastRow="0" w:firstColumn="0" w:lastColumn="0" w:oddVBand="0" w:evenVBand="0" w:oddHBand="0" w:evenHBand="0" w:firstRowFirstColumn="0" w:firstRowLastColumn="0" w:lastRowFirstColumn="0" w:lastRowLastColumn="0"/>
+              <w:rPr>
+                <w:b/>
+              </w:rPr>
+            </w:pPr>
+            <w:r>
+              <w:rPr>
+                <w:b/>
+              </w:rPr>
+              <w:t>In de akte definieert de notaris de te verkopen loten / kavels / … eenduidig aan de hand van de gereserveerde perceelnummers en door te verwijzen naar het referenti</w:t>
+            </w:r>
+            <w:r>
+              <w:rPr>
+                <w:b/>
+              </w:rPr>
+              <w:t>enummer van het landmetersplan.</w:t>
+            </w:r>
+          </w:p>
+          <w:p>
+            <w:pPr>
+              <w:jc w:val="both"/>
+              <w:cnfStyle w:val="000000000000" w:firstRow="0" w:lastRow="0" w:firstColumn="0" w:lastColumn="0" w:oddVBand="0" w:evenVBand="0" w:oddHBand="0" w:evenHBand="0" w:firstRowFirstColumn="0" w:firstRowLastColumn="0" w:lastRowFirstColumn="0" w:lastRowLastColumn="0"/>
+              <w:rPr>
+                <w:b/>
+              </w:rPr>
+            </w:pPr>
+            <w:r>
+              <w:rPr>
+                <w:b/>
+              </w:rPr>
+              <w:t>Na het registreren van de akte worden de nieuwe percelen ingetekend op het kadastraal percelenplan en worden de gereserveerde perceelnummers (vermeld in de akte) definitief.</w:t>
+            </w:r>
+          </w:p>
+          <w:p>
+            <w:pPr>
+              <w:jc w:val="both"/>
+              <w:cnfStyle w:val="000000000000" w:firstRow="0" w:lastRow="0" w:firstColumn="0" w:lastColumn="0" w:oddVBand="0" w:evenVBand="0" w:oddHBand="0" w:evenHBand="0" w:firstRowFirstColumn="0" w:firstRowLastColumn="0" w:lastRowFirstColumn="0" w:lastRowLastColumn="0"/>
+              <w:rPr>
+                <w:b/>
+              </w:rPr>
+            </w:pPr>
+            <w:r>
+              <w:rPr>
+                <w:b/>
+              </w:rPr>
+              <w:t xml:space="preserve"> </w:t>
+            </w:r>
+            <w:r>
+              <w:rPr>
+                <w:b/>
+              </w:rPr>
+              <w:t>Bijkomende informatie</w:t>
+            </w:r>
+            <w:r>
+              <w:rPr>
+                <w:b/>
+              </w:rPr>
+              <w:t xml:space="preserve">: </w:t>
+            </w:r>
+          </w:p>
+          <w:p>
+            <w:pPr>
+              <w:jc w:val="both"/>
+              <w:cnfStyle w:val="000000000000" w:firstRow="0" w:lastRow="0" w:firstColumn="0" w:lastColumn="0" w:oddVBand="0" w:evenVBand="0" w:oddHBand="0" w:evenHBand="0" w:firstRowFirstColumn="0" w:firstRowLastColumn="0" w:lastRowFirstColumn="0" w:lastRowLastColumn="0"/>
+              <w:rPr>
+                <w:rStyle w:val="Hyperlink"/>
+                <w:b/>
+              </w:rPr>
+            </w:pPr>
             <w:hyperlink r:id="rId16" w:history="1">
               <w:r>
                 <w:rPr>
                   <w:rStyle w:val="Hyperlink"/>
                   <w:b/>
                 </w:rPr>
-                <w:t>https://www.aeb-</w:t>
+                <w:t>https://www.aeb-landmeters.be/diensten/opmetingen/prekadastratie-gebouwen-en-percelen/https://www.aeb-landmeters.be/diensten/opmetingen/prekadastratie-gebouwen-en-percelen/</w:t>
               </w:r>
+            </w:hyperlink>
+          </w:p>
+          <w:p>
+            <w:pPr>
+              <w:jc w:val="both"/>
+              <w:cnfStyle w:val="000000000000" w:firstRow="0" w:lastRow="0" w:firstColumn="0" w:lastColumn="0" w:oddVBand="0" w:evenVBand="0" w:oddHBand="0" w:evenHBand="0" w:firstRowFirstColumn="0" w:firstRowLastColumn="0" w:lastRowFirstColumn="0" w:lastRowLastColumn="0"/>
+              <w:rPr>
+                <w:b/>
+              </w:rPr>
+            </w:pPr>
+            <w:hyperlink r:id="rId17" w:history="1">
               <w:r>
                 <w:rPr>
                   <w:rStyle w:val="Hyperlink"/>
                   <w:b/>
                 </w:rPr>
-                <w:lastRenderedPageBreak/>
-                <w:t>landmeters.be/diensten/opmetingen/prekadastratie-gebouwen-en-percelen/https://www.aeb-landmeters.be/diensten/opmetingen/prekadastratie-gebouwen-en-percelen/</w:t>
+                <w:t>https://financien.belgium.be/nl/experten_partners/landmeters/voorafgaande_identificatie_van_percelen</w:t>
               </w:r>
             </w:hyperlink>
           </w:p>
@@ -2003,7 +2204,6 @@
               <w:rPr>
                 <w:b/>
               </w:rPr>
-              <w:lastRenderedPageBreak/>
               <w:t>Juridisch</w:t>
             </w:r>
           </w:p>
@@ -2023,7 +2223,7 @@
               <w:jc w:val="both"/>
             </w:pPr>
             <w:r>
-              <w:t>Perceel op meetplan</w:t>
+              <w:t>Opmetings-plan</w:t>
             </w:r>
           </w:p>
         </w:tc>
@@ -2043,7 +2243,32 @@
               <w:rPr>
                 <w:b/>
               </w:rPr>
-              <w:t>Opmetingsplan van een landmeter. Topografische opmeting met centimeternauwkeurigheid. Het plan bevat een lijst met Lambert72-coördinaten van de hoekpunten. De nieuwe grenzen worden uitgezet op terrein (afpaling). De landmeter stuurt het plan in PDF en TXT-formaat naar de FOD Financiën, AAPD (= het Kadaster) en vraagt een Prekad nummer aan.</w:t>
+              <w:t>Opmetingsplan van een landmeter. Topografische opmeting met centimeternauwkeurigheid. Het plan bevat een lijst met Lambert72-coördinaten</w:t>
+            </w:r>
+            <w:r>
+              <w:rPr>
+                <w:rStyle w:val="FootnoteReference"/>
+                <w:b/>
+              </w:rPr>
+              <w:footnoteReference w:id="3"/>
+            </w:r>
+            <w:r>
+              <w:rPr>
+                <w:b/>
+              </w:rPr>
+              <w:t xml:space="preserve"> van de hoekpunten. De landmeter stuurt het plan in PDF en TXT-formaat naar de FOD Financiën, AAPD (= het Kadaster) en vraagt een Prekad nummer </w:t>
+            </w:r>
+            <w:r>
+              <w:rPr>
+                <w:b/>
+              </w:rPr>
+              <w:t xml:space="preserve">(referentienummer) </w:t>
+            </w:r>
+            <w:r>
+              <w:rPr>
+                <w:b/>
+              </w:rPr>
+              <w:t>aan.</w:t>
             </w:r>
           </w:p>
         </w:tc>
@@ -2138,6 +2363,11 @@
       </w:tr>
     </w:tbl>
     <w:p/>
+    <w:p>
+      <w:r>
+        <w:br w:type="page"/>
+      </w:r>
+    </w:p>
     <w:tbl>
       <w:tblPr>
         <w:tblStyle w:val="PlainTable2"/>
@@ -2162,6 +2392,7 @@
               <w:jc w:val="both"/>
             </w:pPr>
             <w:r>
+              <w:lastRenderedPageBreak/>
               <w:t>Use case</w:t>
             </w:r>
           </w:p>
@@ -2224,8 +2455,6 @@
             <w:r>
               <w:t>t</w:t>
             </w:r>
-            <w:bookmarkStart w:id="1" w:name="_GoBack"/>
-            <w:bookmarkEnd w:id="1"/>
             <w:r>
               <w:t xml:space="preserve"> zich over verschillende kadastrale percelen. Mappen van een fysieke toplaag (bvb. een bos) op hetgeen eronder ligt, al dan niet zichtbaar (bvb. eigendom). Dit idee kan verder uitgebreid worden naar alles van informatie dat kan opgevraagd worden over een grond zoals bijvoorbeeld overstromingsgebied, vervuiling, ...</w:t>
             </w:r>
@@ -2407,7 +2636,6 @@
               <w:jc w:val="both"/>
             </w:pPr>
             <w:r>
-              <w:lastRenderedPageBreak/>
               <w:t>CaPakey REST service</w:t>
             </w:r>
           </w:p>
@@ -2653,6 +2881,7 @@
         <w:rPr>
           <w:color w:val="000000"/>
         </w:rPr>
+        <w:lastRenderedPageBreak/>
         <w:t>Eigenaarschap</w:t>
       </w:r>
     </w:p>
@@ -2900,36 +3129,21 @@
           <w:b/>
           <w:color w:val="000000" w:themeColor="text1"/>
         </w:rPr>
-        <w:t>Aard (de aard van een kadastraal planperceel zoals beschreven in de kadastrale legger)</w:t>
-      </w:r>
-    </w:p>
-    <w:p>
-      <w:pPr>
-        <w:pStyle w:val="ListParagraph"/>
-        <w:numPr>
-          <w:ilvl w:val="0"/>
-          <w:numId w:val="12"/>
-        </w:numPr>
-        <w:pBdr>
-          <w:top w:val="nil"/>
-          <w:left w:val="nil"/>
-          <w:bottom w:val="nil"/>
-          <w:right w:val="nil"/>
-          <w:between w:val="nil"/>
-        </w:pBdr>
-        <w:spacing w:before="0" w:after="0" w:line="259" w:lineRule="auto"/>
-        <w:jc w:val="both"/>
+        <w:t xml:space="preserve">Aard (de aard van een kadastraal </w:t>
+      </w:r>
+      <w:r>
         <w:rPr>
           <w:b/>
           <w:color w:val="000000" w:themeColor="text1"/>
         </w:rPr>
-      </w:pPr>
+        <w:t>patrimoniumperceel</w:t>
+      </w:r>
       <w:r>
         <w:rPr>
           <w:b/>
           <w:color w:val="000000" w:themeColor="text1"/>
         </w:rPr>
-        <w:t>Oppervlakte (zoals vermeld op de kadastrale legger = kadastraal patrimoniumperceel = PATRIS)</w:t>
+        <w:t xml:space="preserve"> zoals beschreven in de kadastrale legger)</w:t>
       </w:r>
     </w:p>
     <w:p>
@@ -2959,8 +3173,10 @@
           <w:b/>
           <w:color w:val="000000" w:themeColor="text1"/>
         </w:rPr>
-        <w:t>Oppervlakte (GIS object = kadastraal planperceel, is minder nauwkeurig dan PATRIS)</w:t>
-      </w:r>
+        <w:t>Oppervlakte</w:t>
+      </w:r>
+      <w:bookmarkStart w:id="1" w:name="_GoBack"/>
+      <w:bookmarkEnd w:id="1"/>
     </w:p>
     <w:p>
       <w:pPr>
@@ -3081,7 +3297,6 @@
           <w:b/>
           <w:color w:val="000000" w:themeColor="text1"/>
         </w:rPr>
-        <w:lastRenderedPageBreak/>
         <w:t xml:space="preserve">Aandachtspunt 3: Het concept van ‘begrenzing’ is belangrijk. </w:t>
       </w:r>
     </w:p>
@@ -3136,7 +3351,7 @@
                     <pic:cNvPicPr/>
                   </pic:nvPicPr>
                   <pic:blipFill>
-                    <a:blip r:embed="rId17" cstate="print">
+                    <a:blip r:embed="rId18" cstate="print">
                       <a:extLst>
                         <a:ext uri="{28A0092B-C50C-407E-A947-70E740481C1C}">
                           <a14:useLocalDpi xmlns:a14="http://schemas.microsoft.com/office/drawing/2010/main" val="0"/>
@@ -3207,7 +3422,7 @@
       <w:r>
         <w:t xml:space="preserve"> – </w:t>
       </w:r>
-      <w:hyperlink r:id="rId18" w:history="1">
+      <w:hyperlink r:id="rId19" w:history="1">
         <w:r>
           <w:rPr>
             <w:rStyle w:val="Hyperlink"/>
@@ -3254,6 +3469,7 @@
     </w:p>
     <w:p>
       <w:r>
+        <w:lastRenderedPageBreak/>
         <w:t xml:space="preserve">Tijdens de werkgroep werd aan de hand van onderstaande use case een sneuvelmodel opgebouwd. </w:t>
       </w:r>
       <w:r>
@@ -3305,7 +3521,7 @@
                     <pic:cNvPicPr/>
                   </pic:nvPicPr>
                   <pic:blipFill>
-                    <a:blip r:embed="rId19" cstate="print">
+                    <a:blip r:embed="rId20" cstate="print">
                       <a:extLst>
                         <a:ext uri="{28A0092B-C50C-407E-A947-70E740481C1C}">
                           <a14:useLocalDpi xmlns:a14="http://schemas.microsoft.com/office/drawing/2010/main" val="0"/>
@@ -3431,27 +3647,14 @@
                             <w:r>
                               <w:t xml:space="preserve">Figuur </w:t>
                             </w:r>
-                            <w:r>
-                              <w:fldChar w:fldCharType="begin"/>
-                            </w:r>
-                            <w:r>
-                              <w:instrText xml:space="preserve"> SEQ Figuur \* ARABIC </w:instrText>
-                            </w:r>
-                            <w:r>
-                              <w:fldChar w:fldCharType="separate"/>
-                            </w:r>
-                            <w:r>
-                              <w:rPr>
-                                <w:noProof/>
-                              </w:rPr>
-                              <w:t>2</w:t>
-                            </w:r>
-                            <w:r>
-                              <w:rPr>
-                                <w:noProof/>
-                              </w:rPr>
-                              <w:fldChar w:fldCharType="end"/>
-                            </w:r>
+                            <w:fldSimple w:instr=" SEQ Figuur \* ARABIC ">
+                              <w:r>
+                                <w:rPr>
+                                  <w:noProof/>
+                                </w:rPr>
+                                <w:t>2</w:t>
+                              </w:r>
+                            </w:fldSimple>
                             <w:r>
                               <w:t xml:space="preserve"> Eerste sneuvelmodel thematische werkgroep 1</w:t>
                             </w:r>
@@ -3494,27 +3697,14 @@
                       <w:r>
                         <w:t xml:space="preserve">Figuur </w:t>
                       </w:r>
-                      <w:r>
-                        <w:fldChar w:fldCharType="begin"/>
-                      </w:r>
-                      <w:r>
-                        <w:instrText xml:space="preserve"> SEQ Figuur \* ARABIC </w:instrText>
-                      </w:r>
-                      <w:r>
-                        <w:fldChar w:fldCharType="separate"/>
-                      </w:r>
-                      <w:r>
-                        <w:rPr>
-                          <w:noProof/>
-                        </w:rPr>
-                        <w:t>2</w:t>
-                      </w:r>
-                      <w:r>
-                        <w:rPr>
-                          <w:noProof/>
-                        </w:rPr>
-                        <w:fldChar w:fldCharType="end"/>
-                      </w:r>
+                      <w:fldSimple w:instr=" SEQ Figuur \* ARABIC ">
+                        <w:r>
+                          <w:rPr>
+                            <w:noProof/>
+                          </w:rPr>
+                          <w:t>2</w:t>
+                        </w:r>
+                      </w:fldSimple>
                       <w:r>
                         <w:t xml:space="preserve"> Eerste sneuvelmodel thematische werkgroep 1</w:t>
                       </w:r>
@@ -3560,7 +3750,6 @@
         <w:rPr>
           <w:i/>
         </w:rPr>
-        <w:lastRenderedPageBreak/>
         <w:t>Tijdens de werkgroep was er consensus rond:</w:t>
       </w:r>
     </w:p>
@@ -3754,6 +3943,7 @@
         </w:numPr>
       </w:pPr>
       <w:r>
+        <w:lastRenderedPageBreak/>
         <w:t>Zijn er eigenschappen zoals geometrie die noodzakelijk zijn om mee te nemen voor gebouwen, bijvoorbeeld in het kader van “Gebouw aan de grond” (opmeting v</w:t>
       </w:r>
       <w:r>
@@ -3864,7 +4054,7 @@
       <w:r>
         <w:t xml:space="preserve">Tijdens de eerste thematische werkgroep zijn verschillende discussies aan bod gekomen waarvan de input hierboven is opgenomen. Mochten er bepaalde elementen nog ontbreken in dit verslag mogen deze altijd doorgestuurd worden naar het volgende e-mailadres: </w:t>
       </w:r>
-      <w:hyperlink r:id="rId20" w:history="1">
+      <w:hyperlink r:id="rId21" w:history="1">
         <w:r>
           <w:rPr>
             <w:rStyle w:val="Hyperlink"/>
@@ -3885,7 +4075,6 @@
         <w:jc w:val="both"/>
       </w:pPr>
       <w:r>
-        <w:lastRenderedPageBreak/>
         <w:t>IDA – Information, Decisions &amp; Actions</w:t>
       </w:r>
     </w:p>
@@ -4332,6 +4521,7 @@
         <w:jc w:val="both"/>
       </w:pPr>
       <w:r>
+        <w:lastRenderedPageBreak/>
         <w:t>Planning volgende werkgroepen</w:t>
       </w:r>
     </w:p>
@@ -4503,89 +4693,6 @@
               <w:jc w:val="both"/>
               <w:cnfStyle w:val="000000100000" w:firstRow="0" w:lastRow="0" w:firstColumn="0" w:lastColumn="0" w:oddVBand="0" w:evenVBand="0" w:oddHBand="1" w:evenHBand="0" w:firstRowFirstColumn="0" w:firstRowLastColumn="0" w:lastRowFirstColumn="0" w:lastRowLastColumn="0"/>
             </w:pPr>
-            <w:hyperlink r:id="rId21" w:history="1">
-              <w:r>
-                <w:rPr>
-                  <w:rStyle w:val="Hyperlink"/>
-                </w:rPr>
-                <w:t>LINK</w:t>
-              </w:r>
-            </w:hyperlink>
-          </w:p>
-        </w:tc>
-      </w:tr>
-      <w:tr>
-        <w:tc>
-          <w:tcPr>
-            <w:cnfStyle w:val="001000000000" w:firstRow="0" w:lastRow="0" w:firstColumn="1" w:lastColumn="0" w:oddVBand="0" w:evenVBand="0" w:oddHBand="0" w:evenHBand="0" w:firstRowFirstColumn="0" w:firstRowLastColumn="0" w:lastRowFirstColumn="0" w:lastRowLastColumn="0"/>
-            <w:tcW w:w="3936" w:type="dxa"/>
-          </w:tcPr>
-          <w:p>
-            <w:pPr>
-              <w:jc w:val="both"/>
-              <w:rPr>
-                <w:b w:val="0"/>
-              </w:rPr>
-            </w:pPr>
-            <w:r>
-              <w:rPr>
-                <w:b w:val="0"/>
-              </w:rPr>
-              <w:t>Thematische werkgroep 3 OSLO Percelen</w:t>
-            </w:r>
-          </w:p>
-        </w:tc>
-        <w:tc>
-          <w:tcPr>
-            <w:tcW w:w="1134" w:type="dxa"/>
-          </w:tcPr>
-          <w:p>
-            <w:pPr>
-              <w:jc w:val="both"/>
-              <w:cnfStyle w:val="000000000000" w:firstRow="0" w:lastRow="0" w:firstColumn="0" w:lastColumn="0" w:oddVBand="0" w:evenVBand="0" w:oddHBand="0" w:evenHBand="0" w:firstRowFirstColumn="0" w:firstRowLastColumn="0" w:lastRowFirstColumn="0" w:lastRowLastColumn="0"/>
-            </w:pPr>
-            <w:r>
-              <w:t>12-Jun-19</w:t>
-            </w:r>
-          </w:p>
-        </w:tc>
-        <w:tc>
-          <w:tcPr>
-            <w:tcW w:w="1275" w:type="dxa"/>
-          </w:tcPr>
-          <w:p>
-            <w:pPr>
-              <w:jc w:val="both"/>
-              <w:cnfStyle w:val="000000000000" w:firstRow="0" w:lastRow="0" w:firstColumn="0" w:lastColumn="0" w:oddVBand="0" w:evenVBand="0" w:oddHBand="0" w:evenHBand="0" w:firstRowFirstColumn="0" w:firstRowLastColumn="0" w:lastRowFirstColumn="0" w:lastRowLastColumn="0"/>
-            </w:pPr>
-            <w:r>
-              <w:t>09h - 12h</w:t>
-            </w:r>
-          </w:p>
-        </w:tc>
-        <w:tc>
-          <w:tcPr>
-            <w:tcW w:w="2113" w:type="dxa"/>
-          </w:tcPr>
-          <w:p>
-            <w:pPr>
-              <w:jc w:val="both"/>
-              <w:cnfStyle w:val="000000000000" w:firstRow="0" w:lastRow="0" w:firstColumn="0" w:lastColumn="0" w:oddVBand="0" w:evenVBand="0" w:oddHBand="0" w:evenHBand="0" w:firstRowFirstColumn="0" w:firstRowLastColumn="0" w:lastRowFirstColumn="0" w:lastRowLastColumn="0"/>
-            </w:pPr>
-            <w:r>
-              <w:t>VAC Gent - 00.01 - Karel Waeri</w:t>
-            </w:r>
-          </w:p>
-        </w:tc>
-        <w:tc>
-          <w:tcPr>
-            <w:tcW w:w="1679" w:type="dxa"/>
-          </w:tcPr>
-          <w:p>
-            <w:pPr>
-              <w:jc w:val="both"/>
-              <w:cnfStyle w:val="000000000000" w:firstRow="0" w:lastRow="0" w:firstColumn="0" w:lastColumn="0" w:oddVBand="0" w:evenVBand="0" w:oddHBand="0" w:evenHBand="0" w:firstRowFirstColumn="0" w:firstRowLastColumn="0" w:lastRowFirstColumn="0" w:lastRowLastColumn="0"/>
-            </w:pPr>
             <w:hyperlink r:id="rId22" w:history="1">
               <w:r>
                 <w:rPr>
@@ -4598,6 +4705,89 @@
         </w:tc>
       </w:tr>
       <w:tr>
+        <w:tc>
+          <w:tcPr>
+            <w:cnfStyle w:val="001000000000" w:firstRow="0" w:lastRow="0" w:firstColumn="1" w:lastColumn="0" w:oddVBand="0" w:evenVBand="0" w:oddHBand="0" w:evenHBand="0" w:firstRowFirstColumn="0" w:firstRowLastColumn="0" w:lastRowFirstColumn="0" w:lastRowLastColumn="0"/>
+            <w:tcW w:w="3936" w:type="dxa"/>
+          </w:tcPr>
+          <w:p>
+            <w:pPr>
+              <w:jc w:val="both"/>
+              <w:rPr>
+                <w:b w:val="0"/>
+              </w:rPr>
+            </w:pPr>
+            <w:r>
+              <w:rPr>
+                <w:b w:val="0"/>
+              </w:rPr>
+              <w:t>Thematische werkgroep 3 OSLO Percelen</w:t>
+            </w:r>
+          </w:p>
+        </w:tc>
+        <w:tc>
+          <w:tcPr>
+            <w:tcW w:w="1134" w:type="dxa"/>
+          </w:tcPr>
+          <w:p>
+            <w:pPr>
+              <w:jc w:val="both"/>
+              <w:cnfStyle w:val="000000000000" w:firstRow="0" w:lastRow="0" w:firstColumn="0" w:lastColumn="0" w:oddVBand="0" w:evenVBand="0" w:oddHBand="0" w:evenHBand="0" w:firstRowFirstColumn="0" w:firstRowLastColumn="0" w:lastRowFirstColumn="0" w:lastRowLastColumn="0"/>
+            </w:pPr>
+            <w:r>
+              <w:t>12-Jun-19</w:t>
+            </w:r>
+          </w:p>
+        </w:tc>
+        <w:tc>
+          <w:tcPr>
+            <w:tcW w:w="1275" w:type="dxa"/>
+          </w:tcPr>
+          <w:p>
+            <w:pPr>
+              <w:jc w:val="both"/>
+              <w:cnfStyle w:val="000000000000" w:firstRow="0" w:lastRow="0" w:firstColumn="0" w:lastColumn="0" w:oddVBand="0" w:evenVBand="0" w:oddHBand="0" w:evenHBand="0" w:firstRowFirstColumn="0" w:firstRowLastColumn="0" w:lastRowFirstColumn="0" w:lastRowLastColumn="0"/>
+            </w:pPr>
+            <w:r>
+              <w:t>09h - 12h</w:t>
+            </w:r>
+          </w:p>
+        </w:tc>
+        <w:tc>
+          <w:tcPr>
+            <w:tcW w:w="2113" w:type="dxa"/>
+          </w:tcPr>
+          <w:p>
+            <w:pPr>
+              <w:jc w:val="both"/>
+              <w:cnfStyle w:val="000000000000" w:firstRow="0" w:lastRow="0" w:firstColumn="0" w:lastColumn="0" w:oddVBand="0" w:evenVBand="0" w:oddHBand="0" w:evenHBand="0" w:firstRowFirstColumn="0" w:firstRowLastColumn="0" w:lastRowFirstColumn="0" w:lastRowLastColumn="0"/>
+            </w:pPr>
+            <w:r>
+              <w:t>VAC Gent - 00.01 - Karel Waeri</w:t>
+            </w:r>
+          </w:p>
+        </w:tc>
+        <w:tc>
+          <w:tcPr>
+            <w:tcW w:w="1679" w:type="dxa"/>
+          </w:tcPr>
+          <w:p>
+            <w:pPr>
+              <w:jc w:val="both"/>
+              <w:cnfStyle w:val="000000000000" w:firstRow="0" w:lastRow="0" w:firstColumn="0" w:lastColumn="0" w:oddVBand="0" w:evenVBand="0" w:oddHBand="0" w:evenHBand="0" w:firstRowFirstColumn="0" w:firstRowLastColumn="0" w:lastRowFirstColumn="0" w:lastRowLastColumn="0"/>
+            </w:pPr>
+            <w:hyperlink r:id="rId23" w:history="1">
+              <w:r>
+                <w:rPr>
+                  <w:rStyle w:val="Hyperlink"/>
+                </w:rPr>
+                <w:t>LINK</w:t>
+              </w:r>
+            </w:hyperlink>
+          </w:p>
+        </w:tc>
+      </w:tr>
+      <w:tr>
         <w:trPr>
           <w:cnfStyle w:val="000000100000" w:firstRow="0" w:lastRow="0" w:firstColumn="0" w:lastColumn="0" w:oddVBand="0" w:evenVBand="0" w:oddHBand="1" w:evenHBand="0" w:firstRowFirstColumn="0" w:firstRowLastColumn="0" w:lastRowFirstColumn="0" w:lastRowLastColumn="0"/>
         </w:trPr>
@@ -4672,7 +4862,7 @@
               <w:jc w:val="both"/>
               <w:cnfStyle w:val="000000100000" w:firstRow="0" w:lastRow="0" w:firstColumn="0" w:lastColumn="0" w:oddVBand="0" w:evenVBand="0" w:oddHBand="1" w:evenHBand="0" w:firstRowFirstColumn="0" w:firstRowLastColumn="0" w:lastRowFirstColumn="0" w:lastRowLastColumn="0"/>
             </w:pPr>
-            <w:hyperlink r:id="rId23" w:history="1">
+            <w:hyperlink r:id="rId24" w:history="1">
               <w:r>
                 <w:rPr>
                   <w:rStyle w:val="Hyperlink"/>
@@ -4887,7 +5077,7 @@
       <w:rPr>
         <w:noProof/>
       </w:rPr>
-      <w:t>3</w:t>
+      <w:t>2</w:t>
     </w:r>
     <w:r>
       <w:fldChar w:fldCharType="end"/>
@@ -4930,7 +5120,7 @@
       <w:rPr>
         <w:noProof/>
       </w:rPr>
-      <w:t>8</w:t>
+      <w:t>9</w:t>
     </w:r>
     <w:r>
       <w:fldChar w:fldCharType="end"/>
@@ -5029,6 +5219,66 @@
       </w:pPr>
       <w:r>
         <w:continuationSeparator/>
+      </w:r>
+    </w:p>
+  </w:footnote>
+  <w:footnote w:id="1">
+    <w:p>
+      <w:pPr>
+        <w:pStyle w:val="FootnoteText"/>
+      </w:pPr>
+      <w:r>
+        <w:rPr>
+          <w:rStyle w:val="FootnoteReference"/>
+        </w:rPr>
+        <w:footnoteRef/>
+      </w:r>
+      <w:r>
+        <w:t xml:space="preserve"> </w:t>
+      </w:r>
+      <w:r>
+        <w:t>d.w.z. de oppervlakte in de patris databank</w:t>
+      </w:r>
+    </w:p>
+  </w:footnote>
+  <w:footnote w:id="2">
+    <w:p>
+      <w:pPr>
+        <w:pStyle w:val="FootnoteText"/>
+      </w:pPr>
+      <w:r>
+        <w:rPr>
+          <w:rStyle w:val="FootnoteReference"/>
+        </w:rPr>
+        <w:footnoteRef/>
+      </w:r>
+      <w:r>
+        <w:t xml:space="preserve"> </w:t>
+      </w:r>
+      <w:r>
+        <w:t>Dit veld zegt iets over de bron dan deze oppervlakte</w:t>
+      </w:r>
+    </w:p>
+  </w:footnote>
+  <w:footnote w:id="3">
+    <w:p>
+      <w:pPr>
+        <w:pStyle w:val="FootnoteText"/>
+      </w:pPr>
+      <w:r>
+        <w:rPr>
+          <w:rStyle w:val="FootnoteReference"/>
+        </w:rPr>
+        <w:footnoteRef/>
+      </w:r>
+      <w:r>
+        <w:t xml:space="preserve"> </w:t>
+      </w:r>
+      <w:r>
+        <w:t>Dit kunnen ook locale coördinaten of co</w:t>
+      </w:r>
+      <w:r>
+        <w:t>ördinaten in Lambert 2008 zijn.</w:t>
       </w:r>
     </w:p>
   </w:footnote>
@@ -7795,6 +8045,45 @@
       <w:szCs w:val="18"/>
     </w:rPr>
   </w:style>
+  <w:style w:type="paragraph" w:styleId="FootnoteText">
+    <w:name w:val="footnote text"/>
+    <w:basedOn w:val="Normal"/>
+    <w:link w:val="FootnoteTextChar"/>
+    <w:uiPriority w:val="99"/>
+    <w:semiHidden/>
+    <w:unhideWhenUsed/>
+    <w:rsid w:val="00814C44"/>
+    <w:pPr>
+      <w:spacing w:before="0" w:after="0" w:line="240" w:lineRule="auto"/>
+    </w:pPr>
+    <w:rPr>
+      <w:sz w:val="20"/>
+      <w:szCs w:val="20"/>
+    </w:rPr>
+  </w:style>
+  <w:style w:type="character" w:customStyle="1" w:styleId="FootnoteTextChar">
+    <w:name w:val="Footnote Text Char"/>
+    <w:basedOn w:val="DefaultParagraphFont"/>
+    <w:link w:val="FootnoteText"/>
+    <w:uiPriority w:val="99"/>
+    <w:semiHidden/>
+    <w:rsid w:val="00814C44"/>
+    <w:rPr>
+      <w:sz w:val="20"/>
+      <w:szCs w:val="20"/>
+    </w:rPr>
+  </w:style>
+  <w:style w:type="character" w:styleId="FootnoteReference">
+    <w:name w:val="footnote reference"/>
+    <w:basedOn w:val="DefaultParagraphFont"/>
+    <w:uiPriority w:val="99"/>
+    <w:semiHidden/>
+    <w:unhideWhenUsed/>
+    <w:rsid w:val="00814C44"/>
+    <w:rPr>
+      <w:vertAlign w:val="superscript"/>
+    </w:rPr>
+  </w:style>
 </w:styles>
 </file>
 
@@ -8119,6 +8408,23 @@
 </file>
 
 <file path=customXml/item1.xml><?xml version="1.0" encoding="utf-8"?>
+<p:properties xmlns:p="http://schemas.microsoft.com/office/2006/metadata/properties" xmlns:xsi="http://www.w3.org/2001/XMLSchema-instance" xmlns:pc="http://schemas.microsoft.com/office/infopath/2007/PartnerControls">
+  <documentManagement>
+    <Comment xmlns="d8af5a5f-e2e6-468c-9f28-f81d99523fed" xsi:nil="true"/>
+  </documentManagement>
+</p:properties>
+</file>
+
+<file path=customXml/item2.xml><?xml version="1.0" encoding="utf-8"?>
+<?mso-contentType ?>
+<FormTemplates xmlns="http://schemas.microsoft.com/sharepoint/v3/contenttype/forms">
+  <Display>DocumentLibraryForm</Display>
+  <Edit>DocumentLibraryForm</Edit>
+  <New>DocumentLibraryForm</New>
+</FormTemplates>
+</file>
+
+<file path=customXml/item3.xml><?xml version="1.0" encoding="utf-8"?>
 <ct:contentTypeSchema xmlns:ct="http://schemas.microsoft.com/office/2006/metadata/contentType" xmlns:ma="http://schemas.microsoft.com/office/2006/metadata/properties/metaAttributes" ct:_="" ma:_="" ma:contentTypeName="Document" ma:contentTypeID="0x0101007D2FA61B056BF04BB41EAF8746BED8CA" ma:contentTypeVersion="9" ma:contentTypeDescription="Create a new document." ma:contentTypeScope="" ma:versionID="b5fec886dc3452641fe77604576ebf84">
   <xsd:schema xmlns:xsd="http://www.w3.org/2001/XMLSchema" xmlns:xs="http://www.w3.org/2001/XMLSchema" xmlns:p="http://schemas.microsoft.com/office/2006/metadata/properties" xmlns:ns2="abd5de4e-6ecd-4522-a9f4-1c24c7648312" xmlns:ns3="d8af5a5f-e2e6-468c-9f28-f81d99523fed" targetNamespace="http://schemas.microsoft.com/office/2006/metadata/properties" ma:root="true" ma:fieldsID="0e13d9ae02c5cc26aa71f832119b8f8e" ns2:_="" ns3:_="">
     <xsd:import namespace="abd5de4e-6ecd-4522-a9f4-1c24c7648312"/>
@@ -8317,28 +8623,29 @@
 </ct:contentTypeSchema>
 </file>
 
-<file path=customXml/item2.xml><?xml version="1.0" encoding="utf-8"?>
-<?mso-contentType ?>
-<FormTemplates xmlns="http://schemas.microsoft.com/sharepoint/v3/contenttype/forms">
-  <Display>DocumentLibraryForm</Display>
-  <Edit>DocumentLibraryForm</Edit>
-  <New>DocumentLibraryForm</New>
-</FormTemplates>
-</file>
-
-<file path=customXml/item3.xml><?xml version="1.0" encoding="utf-8"?>
-<p:properties xmlns:p="http://schemas.microsoft.com/office/2006/metadata/properties" xmlns:xsi="http://www.w3.org/2001/XMLSchema-instance" xmlns:pc="http://schemas.microsoft.com/office/infopath/2007/PartnerControls">
-  <documentManagement>
-    <Comment xmlns="d8af5a5f-e2e6-468c-9f28-f81d99523fed" xsi:nil="true"/>
-  </documentManagement>
-</p:properties>
-</file>
-
 <file path=customXml/item4.xml><?xml version="1.0" encoding="utf-8"?>
 <b:Sources xmlns:b="http://schemas.openxmlformats.org/officeDocument/2006/bibliography" xmlns="http://schemas.openxmlformats.org/officeDocument/2006/bibliography" SelectedStyle="\APASixthEditionOfficeOnline.xsl" StyleName="APA" Version="6"/>
 </file>
 
 <file path=customXml/itemProps1.xml><?xml version="1.0" encoding="utf-8"?>
+<ds:datastoreItem xmlns:ds="http://schemas.openxmlformats.org/officeDocument/2006/customXml" ds:itemID="{988E37C2-0F89-49AF-B85B-4E466216071D}">
+  <ds:schemaRefs>
+    <ds:schemaRef ds:uri="http://schemas.microsoft.com/office/2006/metadata/properties"/>
+    <ds:schemaRef ds:uri="http://schemas.microsoft.com/office/infopath/2007/PartnerControls"/>
+    <ds:schemaRef ds:uri="d8af5a5f-e2e6-468c-9f28-f81d99523fed"/>
+  </ds:schemaRefs>
+</ds:datastoreItem>
+</file>
+
+<file path=customXml/itemProps2.xml><?xml version="1.0" encoding="utf-8"?>
+<ds:datastoreItem xmlns:ds="http://schemas.openxmlformats.org/officeDocument/2006/customXml" ds:itemID="{6EE74456-7CA3-43EB-BEE2-BD780A65E5E0}">
+  <ds:schemaRefs>
+    <ds:schemaRef ds:uri="http://schemas.microsoft.com/sharepoint/v3/contenttype/forms"/>
+  </ds:schemaRefs>
+</ds:datastoreItem>
+</file>
+
+<file path=customXml/itemProps3.xml><?xml version="1.0" encoding="utf-8"?>
 <ds:datastoreItem xmlns:ds="http://schemas.openxmlformats.org/officeDocument/2006/customXml" ds:itemID="{7EE2F182-FF78-4F0B-8B32-B3961FD05870}">
   <ds:schemaRefs>
     <ds:schemaRef ds:uri="http://schemas.microsoft.com/office/2006/metadata/contentType"/>
@@ -8357,26 +8664,8 @@
 </ds:datastoreItem>
 </file>
 
-<file path=customXml/itemProps2.xml><?xml version="1.0" encoding="utf-8"?>
-<ds:datastoreItem xmlns:ds="http://schemas.openxmlformats.org/officeDocument/2006/customXml" ds:itemID="{6EE74456-7CA3-43EB-BEE2-BD780A65E5E0}">
-  <ds:schemaRefs>
-    <ds:schemaRef ds:uri="http://schemas.microsoft.com/sharepoint/v3/contenttype/forms"/>
-  </ds:schemaRefs>
-</ds:datastoreItem>
-</file>
-
-<file path=customXml/itemProps3.xml><?xml version="1.0" encoding="utf-8"?>
-<ds:datastoreItem xmlns:ds="http://schemas.openxmlformats.org/officeDocument/2006/customXml" ds:itemID="{988E37C2-0F89-49AF-B85B-4E466216071D}">
-  <ds:schemaRefs>
-    <ds:schemaRef ds:uri="http://schemas.microsoft.com/office/2006/metadata/properties"/>
-    <ds:schemaRef ds:uri="http://schemas.microsoft.com/office/infopath/2007/PartnerControls"/>
-    <ds:schemaRef ds:uri="d8af5a5f-e2e6-468c-9f28-f81d99523fed"/>
-  </ds:schemaRefs>
-</ds:datastoreItem>
-</file>
-
 <file path=customXml/itemProps4.xml><?xml version="1.0" encoding="utf-8"?>
-<ds:datastoreItem xmlns:ds="http://schemas.openxmlformats.org/officeDocument/2006/customXml" ds:itemID="{2AF8E978-1FDF-496B-8FBB-5FDADE0C67F8}">
+<ds:datastoreItem xmlns:ds="http://schemas.openxmlformats.org/officeDocument/2006/customXml" ds:itemID="{7149C51C-EB79-4B03-91B4-4FC52086EB3F}">
   <ds:schemaRefs>
     <ds:schemaRef ds:uri="http://schemas.openxmlformats.org/officeDocument/2006/bibliography"/>
   </ds:schemaRefs>

</xml_diff>